<commit_message>
Try to do adding comments
</commit_message>
<xml_diff>
--- a/doc/Inna/EN-Inna.docx
+++ b/doc/Inna/EN-Inna.docx
@@ -511,7 +511,16 @@
                 <w:rStyle w:val="ab"/>
                 <w:noProof/>
               </w:rPr>
-              <w:t>ВВЕДЕНИЕ</w:t>
+              <w:t>ВВЕД</w:t>
+            </w:r>
+            <w:bookmarkStart w:id="0" w:name="_GoBack"/>
+            <w:bookmarkEnd w:id="0"/>
+            <w:r>
+              <w:rPr>
+                <w:rStyle w:val="ab"/>
+                <w:noProof/>
+              </w:rPr>
+              <w:t>ЕНИЕ</w:t>
             </w:r>
             <w:r>
               <w:rPr>
@@ -2395,7 +2404,7 @@
                 <w:noProof/>
                 <w:webHidden/>
               </w:rPr>
-              <w:t>41</w:t>
+              <w:t>42</w:t>
             </w:r>
             <w:r>
               <w:rPr>
@@ -2483,7 +2492,7 @@
                 <w:noProof/>
                 <w:webHidden/>
               </w:rPr>
-              <w:t>43</w:t>
+              <w:t>44</w:t>
             </w:r>
             <w:r>
               <w:rPr>
@@ -2553,7 +2562,7 @@
                 <w:noProof/>
                 <w:webHidden/>
               </w:rPr>
-              <w:t>43</w:t>
+              <w:t>44</w:t>
             </w:r>
             <w:r>
               <w:rPr>
@@ -2624,7 +2633,7 @@
                 <w:noProof/>
                 <w:webHidden/>
               </w:rPr>
-              <w:t>44</w:t>
+              <w:t>45</w:t>
             </w:r>
             <w:r>
               <w:rPr>
@@ -2695,7 +2704,7 @@
                 <w:noProof/>
                 <w:webHidden/>
               </w:rPr>
-              <w:t>45</w:t>
+              <w:t>46</w:t>
             </w:r>
             <w:r>
               <w:rPr>
@@ -2764,7 +2773,7 @@
                 <w:noProof/>
                 <w:webHidden/>
               </w:rPr>
-              <w:t>45</w:t>
+              <w:t>46</w:t>
             </w:r>
             <w:r>
               <w:rPr>
@@ -2835,7 +2844,7 @@
                 <w:noProof/>
                 <w:webHidden/>
               </w:rPr>
-              <w:t>46</w:t>
+              <w:t>47</w:t>
             </w:r>
             <w:r>
               <w:rPr>
@@ -2906,7 +2915,7 @@
                 <w:noProof/>
                 <w:webHidden/>
               </w:rPr>
-              <w:t>48</w:t>
+              <w:t>49</w:t>
             </w:r>
             <w:r>
               <w:rPr>
@@ -2977,7 +2986,7 @@
                 <w:noProof/>
                 <w:webHidden/>
               </w:rPr>
-              <w:t>50</w:t>
+              <w:t>51</w:t>
             </w:r>
             <w:r>
               <w:rPr>
@@ -3048,7 +3057,7 @@
                 <w:noProof/>
                 <w:webHidden/>
               </w:rPr>
-              <w:t>50</w:t>
+              <w:t>51</w:t>
             </w:r>
             <w:r>
               <w:rPr>
@@ -3119,7 +3128,7 @@
                 <w:noProof/>
                 <w:webHidden/>
               </w:rPr>
-              <w:t>50</w:t>
+              <w:t>51</w:t>
             </w:r>
             <w:r>
               <w:rPr>
@@ -3190,7 +3199,7 @@
                 <w:noProof/>
                 <w:webHidden/>
               </w:rPr>
-              <w:t>51</w:t>
+              <w:t>52</w:t>
             </w:r>
             <w:r>
               <w:rPr>
@@ -3261,7 +3270,7 @@
                 <w:noProof/>
                 <w:webHidden/>
               </w:rPr>
-              <w:t>51</w:t>
+              <w:t>52</w:t>
             </w:r>
             <w:r>
               <w:rPr>
@@ -3348,7 +3357,7 @@
                 <w:noProof/>
                 <w:webHidden/>
               </w:rPr>
-              <w:t>52</w:t>
+              <w:t>53</w:t>
             </w:r>
             <w:r>
               <w:rPr>
@@ -3419,7 +3428,7 @@
                 <w:noProof/>
                 <w:webHidden/>
               </w:rPr>
-              <w:t>52</w:t>
+              <w:t>53</w:t>
             </w:r>
             <w:r>
               <w:rPr>
@@ -3490,7 +3499,7 @@
                 <w:noProof/>
                 <w:webHidden/>
               </w:rPr>
-              <w:t>53</w:t>
+              <w:t>54</w:t>
             </w:r>
             <w:r>
               <w:rPr>
@@ -3561,7 +3570,7 @@
                 <w:noProof/>
                 <w:webHidden/>
               </w:rPr>
-              <w:t>53</w:t>
+              <w:t>54</w:t>
             </w:r>
             <w:r>
               <w:rPr>
@@ -3632,7 +3641,7 @@
                 <w:noProof/>
                 <w:webHidden/>
               </w:rPr>
-              <w:t>53</w:t>
+              <w:t>54</w:t>
             </w:r>
             <w:r>
               <w:rPr>
@@ -3703,7 +3712,7 @@
                 <w:noProof/>
                 <w:webHidden/>
               </w:rPr>
-              <w:t>54</w:t>
+              <w:t>55</w:t>
             </w:r>
             <w:r>
               <w:rPr>
@@ -3773,7 +3782,7 @@
                 <w:noProof/>
                 <w:webHidden/>
               </w:rPr>
-              <w:t>55</w:t>
+              <w:t>56</w:t>
             </w:r>
             <w:r>
               <w:rPr>
@@ -3844,7 +3853,7 @@
                 <w:noProof/>
                 <w:webHidden/>
               </w:rPr>
-              <w:t>55</w:t>
+              <w:t>56</w:t>
             </w:r>
             <w:r>
               <w:rPr>
@@ -3915,7 +3924,7 @@
                 <w:noProof/>
                 <w:webHidden/>
               </w:rPr>
-              <w:t>56</w:t>
+              <w:t>57</w:t>
             </w:r>
             <w:r>
               <w:rPr>
@@ -3986,7 +3995,7 @@
                 <w:noProof/>
                 <w:webHidden/>
               </w:rPr>
-              <w:t>56</w:t>
+              <w:t>57</w:t>
             </w:r>
             <w:r>
               <w:rPr>
@@ -4057,7 +4066,7 @@
                 <w:noProof/>
                 <w:webHidden/>
               </w:rPr>
-              <w:t>57</w:t>
+              <w:t>58</w:t>
             </w:r>
             <w:r>
               <w:rPr>
@@ -4128,7 +4137,7 @@
                 <w:noProof/>
                 <w:webHidden/>
               </w:rPr>
-              <w:t>59</w:t>
+              <w:t>60</w:t>
             </w:r>
             <w:r>
               <w:rPr>
@@ -4198,7 +4207,7 @@
                 <w:noProof/>
                 <w:webHidden/>
               </w:rPr>
-              <w:t>62</w:t>
+              <w:t>63</w:t>
             </w:r>
             <w:r>
               <w:rPr>
@@ -4267,7 +4276,7 @@
                 <w:noProof/>
                 <w:webHidden/>
               </w:rPr>
-              <w:t>62</w:t>
+              <w:t>63</w:t>
             </w:r>
             <w:r>
               <w:rPr>
@@ -4336,7 +4345,7 @@
                 <w:noProof/>
                 <w:webHidden/>
               </w:rPr>
-              <w:t>62</w:t>
+              <w:t>63</w:t>
             </w:r>
             <w:r>
               <w:rPr>
@@ -4405,7 +4414,7 @@
                 <w:noProof/>
                 <w:webHidden/>
               </w:rPr>
-              <w:t>63</w:t>
+              <w:t>64</w:t>
             </w:r>
             <w:r>
               <w:rPr>
@@ -4474,7 +4483,7 @@
                 <w:noProof/>
                 <w:webHidden/>
               </w:rPr>
-              <w:t>64</w:t>
+              <w:t>65</w:t>
             </w:r>
             <w:r>
               <w:rPr>
@@ -4544,7 +4553,7 @@
                 <w:noProof/>
                 <w:webHidden/>
               </w:rPr>
-              <w:t>64</w:t>
+              <w:t>65</w:t>
             </w:r>
             <w:r>
               <w:rPr>
@@ -4613,7 +4622,7 @@
                 <w:noProof/>
                 <w:webHidden/>
               </w:rPr>
-              <w:t>65</w:t>
+              <w:t>66</w:t>
             </w:r>
             <w:r>
               <w:rPr>
@@ -4683,7 +4692,7 @@
                 <w:noProof/>
                 <w:webHidden/>
               </w:rPr>
-              <w:t>65</w:t>
+              <w:t>66</w:t>
             </w:r>
             <w:r>
               <w:rPr>
@@ -4753,7 +4762,7 @@
                 <w:noProof/>
                 <w:webHidden/>
               </w:rPr>
-              <w:t>67</w:t>
+              <w:t>68</w:t>
             </w:r>
             <w:r>
               <w:rPr>
@@ -4822,7 +4831,7 @@
                 <w:noProof/>
                 <w:webHidden/>
               </w:rPr>
-              <w:t>68</w:t>
+              <w:t>69</w:t>
             </w:r>
             <w:r>
               <w:rPr>
@@ -4892,7 +4901,7 @@
                 <w:noProof/>
                 <w:webHidden/>
               </w:rPr>
-              <w:t>69</w:t>
+              <w:t>70</w:t>
             </w:r>
             <w:r>
               <w:rPr>
@@ -4965,12 +4974,12 @@
       <w:r>
         <w:br w:type="page"/>
       </w:r>
-      <w:bookmarkStart w:id="0" w:name="_Toc9639739"/>
+      <w:bookmarkStart w:id="1" w:name="_Toc9639739"/>
       <w:r>
         <w:lastRenderedPageBreak/>
         <w:t>ВВЕДЕНИЕ</w:t>
       </w:r>
-      <w:bookmarkEnd w:id="0"/>
+      <w:bookmarkEnd w:id="1"/>
     </w:p>
     <w:p>
       <w:pPr>
@@ -5298,7 +5307,7 @@
         <w:widowControl w:val="0"/>
         <w:jc w:val="center"/>
       </w:pPr>
-      <w:bookmarkStart w:id="1" w:name="_Toc9639740"/>
+      <w:bookmarkStart w:id="2" w:name="_Toc9639740"/>
       <w:r>
         <w:lastRenderedPageBreak/>
         <w:t>ОБЗОР ЛИТЕРАТУРНЫХ</w:t>
@@ -5306,7 +5315,7 @@
       <w:r>
         <w:t xml:space="preserve"> ИСТОЧНИКОВ</w:t>
       </w:r>
-      <w:bookmarkEnd w:id="1"/>
+      <w:bookmarkEnd w:id="2"/>
     </w:p>
     <w:p>
       <w:pPr>
@@ -5766,7 +5775,7 @@
         <w:pStyle w:val="1"/>
         <w:widowControl w:val="0"/>
       </w:pPr>
-      <w:bookmarkStart w:id="2" w:name="_Toc9639741"/>
+      <w:bookmarkStart w:id="3" w:name="_Toc9639741"/>
       <w:r>
         <w:lastRenderedPageBreak/>
         <w:t xml:space="preserve">1 </w:t>
@@ -5774,7 +5783,7 @@
       <w:r>
         <w:t>АНАЛИЗ ПРЕДМЕТНОЙ ОБЛАСТИ</w:t>
       </w:r>
-      <w:bookmarkEnd w:id="2"/>
+      <w:bookmarkEnd w:id="3"/>
     </w:p>
     <w:p>
       <w:pPr>
@@ -6585,7 +6594,7 @@
             <v:path o:extrusionok="f" gradientshapeok="t" o:connecttype="rect"/>
             <o:lock v:ext="edit" aspectratio="t"/>
           </v:shapetype>
-          <v:shape id="_x0000_i1025" type="#_x0000_t75" style="width:481.4pt;height:241.1pt">
+          <v:shape id="_x0000_i1025" type="#_x0000_t75" style="width:481.45pt;height:240.75pt">
             <v:imagedata r:id="rId8" o:title="r"/>
           </v:shape>
         </w:pict>
@@ -6713,7 +6722,7 @@
       <w:r>
         <w:lastRenderedPageBreak/>
         <w:pict>
-          <v:shape id="_x0000_i1026" type="#_x0000_t75" style="width:447.9pt;height:317.3pt">
+          <v:shape id="_x0000_i1026" type="#_x0000_t75" style="width:447.9pt;height:317.15pt">
             <v:imagedata r:id="rId9" o:title="1"/>
           </v:shape>
         </w:pict>
@@ -7172,7 +7181,7 @@
         <w:pStyle w:val="1"/>
         <w:widowControl w:val="0"/>
       </w:pPr>
-      <w:bookmarkStart w:id="3" w:name="_Toc9639742"/>
+      <w:bookmarkStart w:id="4" w:name="_Toc9639742"/>
       <w:r>
         <w:lastRenderedPageBreak/>
         <w:t xml:space="preserve">2 </w:t>
@@ -7180,7 +7189,7 @@
       <w:r>
         <w:t>ПОСТАНОВКА ЗАДАЧИ</w:t>
       </w:r>
-      <w:bookmarkEnd w:id="3"/>
+      <w:bookmarkEnd w:id="4"/>
     </w:p>
     <w:p>
       <w:pPr>
@@ -7193,13 +7202,13 @@
         <w:pStyle w:val="3"/>
         <w:widowControl w:val="0"/>
       </w:pPr>
-      <w:bookmarkStart w:id="4" w:name="_Toc3499440"/>
-      <w:bookmarkStart w:id="5" w:name="_Toc9639743"/>
+      <w:bookmarkStart w:id="5" w:name="_Toc3499440"/>
+      <w:bookmarkStart w:id="6" w:name="_Toc9639743"/>
       <w:r>
         <w:t>2.1   Общие определения</w:t>
       </w:r>
-      <w:bookmarkEnd w:id="4"/>
       <w:bookmarkEnd w:id="5"/>
+      <w:bookmarkEnd w:id="6"/>
     </w:p>
     <w:p>
       <w:pPr>
@@ -7995,7 +8004,7 @@
         <w:pStyle w:val="3"/>
         <w:widowControl w:val="0"/>
       </w:pPr>
-      <w:bookmarkStart w:id="6" w:name="_Toc9639744"/>
+      <w:bookmarkStart w:id="7" w:name="_Toc9639744"/>
       <w:r>
         <w:t>2</w:t>
       </w:r>
@@ -8008,7 +8017,7 @@
       <w:r>
         <w:t>Требования к программному продукту</w:t>
       </w:r>
-      <w:bookmarkEnd w:id="6"/>
+      <w:bookmarkEnd w:id="7"/>
     </w:p>
     <w:p>
       <w:pPr>
@@ -8486,7 +8495,7 @@
         <w:pStyle w:val="1"/>
         <w:widowControl w:val="0"/>
       </w:pPr>
-      <w:bookmarkStart w:id="7" w:name="_Toc9639745"/>
+      <w:bookmarkStart w:id="8" w:name="_Toc9639745"/>
       <w:r>
         <w:lastRenderedPageBreak/>
         <w:t>3</w:t>
@@ -8497,7 +8506,7 @@
       <w:r>
         <w:t>ПРОЕКТИРОВАНИЕ И МОДЕЛИРОВАНИЕ</w:t>
       </w:r>
-      <w:bookmarkEnd w:id="7"/>
+      <w:bookmarkEnd w:id="8"/>
     </w:p>
     <w:p>
       <w:pPr>
@@ -8510,11 +8519,11 @@
         <w:pStyle w:val="3"/>
         <w:widowControl w:val="0"/>
       </w:pPr>
-      <w:bookmarkStart w:id="8" w:name="_Toc9639746"/>
+      <w:bookmarkStart w:id="9" w:name="_Toc9639746"/>
       <w:r>
         <w:t>3.1 Логическая модель</w:t>
       </w:r>
-      <w:bookmarkEnd w:id="8"/>
+      <w:bookmarkEnd w:id="9"/>
     </w:p>
     <w:p>
       <w:pPr>
@@ -8527,13 +8536,13 @@
         <w:pStyle w:val="3"/>
         <w:widowControl w:val="0"/>
       </w:pPr>
-      <w:bookmarkStart w:id="9" w:name="_Toc8851794"/>
-      <w:bookmarkStart w:id="10" w:name="_Toc9639747"/>
+      <w:bookmarkStart w:id="10" w:name="_Toc8851794"/>
+      <w:bookmarkStart w:id="11" w:name="_Toc9639747"/>
       <w:r>
         <w:t>3.1.1 Основные роли в системе</w:t>
       </w:r>
-      <w:bookmarkEnd w:id="9"/>
       <w:bookmarkEnd w:id="10"/>
+      <w:bookmarkEnd w:id="11"/>
     </w:p>
     <w:p>
       <w:pPr>
@@ -8631,13 +8640,13 @@
         <w:pStyle w:val="3"/>
         <w:widowControl w:val="0"/>
       </w:pPr>
-      <w:bookmarkStart w:id="11" w:name="_Toc8851795"/>
-      <w:bookmarkStart w:id="12" w:name="_Toc9639748"/>
+      <w:bookmarkStart w:id="12" w:name="_Toc8851795"/>
+      <w:bookmarkStart w:id="13" w:name="_Toc9639748"/>
       <w:r>
         <w:t>3.1.2 Варианты использования системы</w:t>
       </w:r>
-      <w:bookmarkEnd w:id="11"/>
       <w:bookmarkEnd w:id="12"/>
+      <w:bookmarkEnd w:id="13"/>
     </w:p>
     <w:p>
       <w:pPr>
@@ -9085,10 +9094,10 @@
       </w:pPr>
       <w:r>
         <w:object w:dxaOrig="4394" w:dyaOrig="2919">
-          <v:shape id="_x0000_i1027" type="#_x0000_t75" style="width:281.3pt;height:184.2pt" o:ole="">
+          <v:shape id="_x0000_i1027" type="#_x0000_t75" style="width:281.35pt;height:184.2pt" o:ole="">
             <v:imagedata r:id="rId10" o:title=""/>
           </v:shape>
-          <o:OLEObject Type="Embed" ProgID="Visio.Drawing.11" ShapeID="_x0000_i1027" DrawAspect="Content" ObjectID="_1620588434" r:id="rId11"/>
+          <o:OLEObject Type="Embed" ProgID="Visio.Drawing.11" ShapeID="_x0000_i1027" DrawAspect="Content" ObjectID="_1620675379" r:id="rId11"/>
         </w:object>
       </w:r>
     </w:p>
@@ -9269,10 +9278,10 @@
       </w:pPr>
       <w:r>
         <w:object w:dxaOrig="4450" w:dyaOrig="4393">
-          <v:shape id="_x0000_i1028" type="#_x0000_t75" style="width:283pt;height:277.1pt" o:ole="">
+          <v:shape id="_x0000_i1028" type="#_x0000_t75" style="width:283.15pt;height:277.4pt" o:ole="">
             <v:imagedata r:id="rId12" o:title=""/>
           </v:shape>
-          <o:OLEObject Type="Embed" ProgID="Visio.Drawing.11" ShapeID="_x0000_i1028" DrawAspect="Content" ObjectID="_1620588435" r:id="rId13"/>
+          <o:OLEObject Type="Embed" ProgID="Visio.Drawing.11" ShapeID="_x0000_i1028" DrawAspect="Content" ObjectID="_1620675380" r:id="rId13"/>
         </w:object>
       </w:r>
     </w:p>
@@ -9328,10 +9337,10 @@
       </w:pPr>
       <w:r>
         <w:object w:dxaOrig="5898" w:dyaOrig="5179">
-          <v:shape id="_x0000_i1029" type="#_x0000_t75" style="width:337.4pt;height:297.2pt" o:ole="">
+          <v:shape id="_x0000_i1029" type="#_x0000_t75" style="width:337.45pt;height:297.3pt" o:ole="">
             <v:imagedata r:id="rId14" o:title=""/>
           </v:shape>
-          <o:OLEObject Type="Embed" ProgID="Visio.Drawing.11" ShapeID="_x0000_i1029" DrawAspect="Content" ObjectID="_1620588436" r:id="rId15"/>
+          <o:OLEObject Type="Embed" ProgID="Visio.Drawing.11" ShapeID="_x0000_i1029" DrawAspect="Content" ObjectID="_1620675381" r:id="rId15"/>
         </w:object>
       </w:r>
     </w:p>
@@ -9415,10 +9424,10 @@
       </w:pPr>
       <w:r>
         <w:object w:dxaOrig="5898" w:dyaOrig="5179">
-          <v:shape id="_x0000_i1030" type="#_x0000_t75" style="width:359.15pt;height:316.45pt" o:ole="">
+          <v:shape id="_x0000_i1030" type="#_x0000_t75" style="width:359.1pt;height:316.25pt" o:ole="">
             <v:imagedata r:id="rId16" o:title=""/>
           </v:shape>
-          <o:OLEObject Type="Embed" ProgID="Visio.Drawing.11" ShapeID="_x0000_i1030" DrawAspect="Content" ObjectID="_1620588437" r:id="rId17"/>
+          <o:OLEObject Type="Embed" ProgID="Visio.Drawing.11" ShapeID="_x0000_i1030" DrawAspect="Content" ObjectID="_1620675382" r:id="rId17"/>
         </w:object>
       </w:r>
     </w:p>
@@ -9464,11 +9473,11 @@
         <w:keepLines w:val="0"/>
         <w:widowControl w:val="0"/>
       </w:pPr>
-      <w:bookmarkStart w:id="13" w:name="_Toc9639749"/>
+      <w:bookmarkStart w:id="14" w:name="_Toc9639749"/>
       <w:r>
         <w:t>3.3 Моделирование пользовательского интерфейса</w:t>
       </w:r>
-      <w:bookmarkEnd w:id="13"/>
+      <w:bookmarkEnd w:id="14"/>
     </w:p>
     <w:p>
       <w:pPr>
@@ -9662,7 +9671,7 @@
           <w:szCs w:val="26"/>
         </w:rPr>
         <w:pict>
-          <v:shape id="_x0000_i1031" type="#_x0000_t75" style="width:416.1pt;height:258.7pt">
+          <v:shape id="_x0000_i1031" type="#_x0000_t75" style="width:416.1pt;height:258.4pt">
             <v:imagedata r:id="rId18" o:title="Layout"/>
           </v:shape>
         </w:pict>
@@ -9737,7 +9746,7 @@
           <w:szCs w:val="26"/>
         </w:rPr>
         <w:pict>
-          <v:shape id="_x0000_i1032" type="#_x0000_t75" style="width:419.45pt;height:261.2pt">
+          <v:shape id="_x0000_i1032" type="#_x0000_t75" style="width:419.65pt;height:261.5pt">
             <v:imagedata r:id="rId19" o:title="Layout2"/>
           </v:shape>
         </w:pict>
@@ -9850,7 +9859,7 @@
           <w:lang w:eastAsia="ru-RU"/>
         </w:rPr>
         <w:pict>
-          <v:shape id="_x0000_i1033" type="#_x0000_t75" style="width:411.05pt;height:259.55pt">
+          <v:shape id="_x0000_i1033" type="#_x0000_t75" style="width:410.8pt;height:259.3pt">
             <v:imagedata r:id="rId20" o:title="Layout-profile"/>
           </v:shape>
         </w:pict>
@@ -9943,7 +9952,7 @@
           <w:lang w:eastAsia="ru-RU"/>
         </w:rPr>
         <w:pict>
-          <v:shape id="_x0000_i1034" type="#_x0000_t75" style="width:467.15pt;height:291.35pt">
+          <v:shape id="_x0000_i1034" type="#_x0000_t75" style="width:467.35pt;height:291.1pt">
             <v:imagedata r:id="rId21" o:title="Layout-form"/>
           </v:shape>
         </w:pict>
@@ -10003,7 +10012,7 @@
         <w:pStyle w:val="1"/>
         <w:widowControl w:val="0"/>
       </w:pPr>
-      <w:bookmarkStart w:id="14" w:name="_Toc9639750"/>
+      <w:bookmarkStart w:id="15" w:name="_Toc9639750"/>
       <w:r>
         <w:lastRenderedPageBreak/>
         <w:t xml:space="preserve">4 </w:t>
@@ -10017,7 +10026,7 @@
       <w:r>
         <w:t>КЛИЕНТСКОЙ ЧАСТИ</w:t>
       </w:r>
-      <w:bookmarkEnd w:id="14"/>
+      <w:bookmarkEnd w:id="15"/>
     </w:p>
     <w:p>
       <w:pPr>
@@ -10030,7 +10039,7 @@
         <w:pStyle w:val="3"/>
         <w:widowControl w:val="0"/>
       </w:pPr>
-      <w:bookmarkStart w:id="15" w:name="_Toc9639751"/>
+      <w:bookmarkStart w:id="16" w:name="_Toc9639751"/>
       <w:r>
         <w:t xml:space="preserve">4.1 Интегрированная среда разработки </w:t>
       </w:r>
@@ -10058,7 +10067,7 @@
         </w:rPr>
         <w:t>Code</w:t>
       </w:r>
-      <w:bookmarkEnd w:id="15"/>
+      <w:bookmarkEnd w:id="16"/>
     </w:p>
     <w:p>
       <w:pPr>
@@ -10412,8 +10421,8 @@
           <w:tab w:val="center" w:pos="4961"/>
         </w:tabs>
       </w:pPr>
-      <w:bookmarkStart w:id="16" w:name="_Toc8851793"/>
-      <w:bookmarkStart w:id="17" w:name="_Toc9639752"/>
+      <w:bookmarkStart w:id="17" w:name="_Toc8851793"/>
+      <w:bookmarkStart w:id="18" w:name="_Toc9639752"/>
       <w:r>
         <w:t>4.</w:t>
       </w:r>
@@ -10423,11 +10432,11 @@
       <w:r>
         <w:t xml:space="preserve"> </w:t>
       </w:r>
-      <w:bookmarkEnd w:id="16"/>
+      <w:bookmarkEnd w:id="17"/>
       <w:r>
         <w:t>Визуальная часть</w:t>
       </w:r>
-      <w:bookmarkEnd w:id="17"/>
+      <w:bookmarkEnd w:id="18"/>
     </w:p>
     <w:p>
       <w:pPr>
@@ -10698,7 +10707,7 @@
         <w:pStyle w:val="3"/>
         <w:widowControl w:val="0"/>
       </w:pPr>
-      <w:bookmarkStart w:id="18" w:name="_Toc9639753"/>
+      <w:bookmarkStart w:id="19" w:name="_Toc9639753"/>
       <w:r>
         <w:t>4.</w:t>
       </w:r>
@@ -10708,7 +10717,7 @@
       <w:r>
         <w:t xml:space="preserve"> Программная часть</w:t>
       </w:r>
-      <w:bookmarkEnd w:id="18"/>
+      <w:bookmarkEnd w:id="19"/>
     </w:p>
     <w:p>
       <w:pPr>
@@ -10964,7 +10973,7 @@
           <w:tab w:val="center" w:pos="4961"/>
         </w:tabs>
       </w:pPr>
-      <w:bookmarkStart w:id="19" w:name="_Toc9639754"/>
+      <w:bookmarkStart w:id="20" w:name="_Toc9639754"/>
       <w:r>
         <w:t>4.</w:t>
       </w:r>
@@ -11004,7 +11013,7 @@
         </w:rPr>
         <w:t>)</w:t>
       </w:r>
-      <w:bookmarkEnd w:id="19"/>
+      <w:bookmarkEnd w:id="20"/>
     </w:p>
     <w:p>
       <w:pPr>
@@ -12013,7 +12022,7 @@
         <w:pStyle w:val="3"/>
         <w:widowControl w:val="0"/>
       </w:pPr>
-      <w:bookmarkStart w:id="20" w:name="_Toc9639755"/>
+      <w:bookmarkStart w:id="21" w:name="_Toc9639755"/>
       <w:r>
         <w:t>4.</w:t>
       </w:r>
@@ -12035,7 +12044,7 @@
         </w:rPr>
         <w:t>NPM</w:t>
       </w:r>
-      <w:bookmarkEnd w:id="20"/>
+      <w:bookmarkEnd w:id="21"/>
     </w:p>
     <w:p>
       <w:pPr>
@@ -12261,7 +12270,7 @@
         <w:pStyle w:val="3"/>
         <w:widowControl w:val="0"/>
       </w:pPr>
-      <w:bookmarkStart w:id="21" w:name="_Toc9639756"/>
+      <w:bookmarkStart w:id="22" w:name="_Toc9639756"/>
       <w:r>
         <w:t>4.</w:t>
       </w:r>
@@ -12283,7 +12292,7 @@
         </w:rPr>
         <w:t>Webpack</w:t>
       </w:r>
-      <w:bookmarkEnd w:id="21"/>
+      <w:bookmarkEnd w:id="22"/>
     </w:p>
     <w:p>
       <w:pPr>
@@ -12459,7 +12468,7 @@
         <w:pStyle w:val="3"/>
         <w:widowControl w:val="0"/>
       </w:pPr>
-      <w:bookmarkStart w:id="22" w:name="_Toc9639757"/>
+      <w:bookmarkStart w:id="23" w:name="_Toc9639757"/>
       <w:r>
         <w:t>4.</w:t>
       </w:r>
@@ -12487,7 +12496,7 @@
         </w:rPr>
         <w:t>Router</w:t>
       </w:r>
-      <w:bookmarkEnd w:id="22"/>
+      <w:bookmarkEnd w:id="23"/>
     </w:p>
     <w:p>
       <w:pPr>
@@ -12817,7 +12826,7 @@
           <w:lang w:val="en-US"/>
         </w:rPr>
       </w:pPr>
-      <w:bookmarkStart w:id="23" w:name="_Toc9639758"/>
+      <w:bookmarkStart w:id="24" w:name="_Toc9639758"/>
       <w:r>
         <w:rPr>
           <w:lang w:val="en-US"/>
@@ -12866,7 +12875,7 @@
         </w:rPr>
         <w:t>UI</w:t>
       </w:r>
-      <w:bookmarkEnd w:id="23"/>
+      <w:bookmarkEnd w:id="24"/>
     </w:p>
     <w:p>
       <w:pPr>
@@ -14503,7 +14512,7 @@
           <w:tab w:val="center" w:pos="4961"/>
         </w:tabs>
       </w:pPr>
-      <w:bookmarkStart w:id="24" w:name="_Toc9639759"/>
+      <w:bookmarkStart w:id="25" w:name="_Toc9639759"/>
       <w:r>
         <w:t>4.3</w:t>
       </w:r>
@@ -14522,7 +14531,7 @@
         </w:rPr>
         <w:t>HTML</w:t>
       </w:r>
-      <w:bookmarkEnd w:id="24"/>
+      <w:bookmarkEnd w:id="25"/>
     </w:p>
     <w:p>
       <w:pPr>
@@ -14634,7 +14643,7 @@
         <w:pStyle w:val="3"/>
         <w:widowControl w:val="0"/>
       </w:pPr>
-      <w:bookmarkStart w:id="25" w:name="_Toc9639760"/>
+      <w:bookmarkStart w:id="26" w:name="_Toc9639760"/>
       <w:r>
         <w:t>4.</w:t>
       </w:r>
@@ -14668,7 +14677,7 @@
       <w:r>
         <w:t>)</w:t>
       </w:r>
-      <w:bookmarkEnd w:id="25"/>
+      <w:bookmarkEnd w:id="26"/>
     </w:p>
     <w:p>
       <w:pPr>
@@ -15074,7 +15083,7 @@
           <w:lang w:eastAsia="ru-RU"/>
         </w:rPr>
       </w:pPr>
-      <w:bookmarkStart w:id="26" w:name="_Toc9639761"/>
+      <w:bookmarkStart w:id="27" w:name="_Toc9639761"/>
       <w:r>
         <w:rPr>
           <w:rFonts w:eastAsia="Times New Roman"/>
@@ -15097,7 +15106,7 @@
         </w:rPr>
         <w:t>РУКОВОДСТВО ПОЛЬЗОВАТЕЛЯ</w:t>
       </w:r>
-      <w:bookmarkEnd w:id="26"/>
+      <w:bookmarkEnd w:id="27"/>
     </w:p>
     <w:p>
       <w:pPr>
@@ -16020,17 +16029,17 @@
         </w:rPr>
         <w:br w:type="page"/>
       </w:r>
-      <w:bookmarkStart w:id="27" w:name="_Toc516831271"/>
-      <w:bookmarkStart w:id="28" w:name="_Toc9639762"/>
+      <w:bookmarkStart w:id="28" w:name="_Toc516831271"/>
+      <w:bookmarkStart w:id="29" w:name="_Toc9639762"/>
       <w:r>
         <w:lastRenderedPageBreak/>
         <w:t xml:space="preserve">6 ТЕСТИРОВАНИЕ </w:t>
       </w:r>
-      <w:bookmarkEnd w:id="27"/>
+      <w:bookmarkEnd w:id="28"/>
       <w:r>
         <w:t>ВЕБ-ПРИЛОЖЕНИЯ</w:t>
       </w:r>
-      <w:bookmarkEnd w:id="28"/>
+      <w:bookmarkEnd w:id="29"/>
     </w:p>
     <w:p>
       <w:pPr>
@@ -16769,13 +16778,13 @@
         <w:pStyle w:val="3"/>
         <w:widowControl w:val="0"/>
       </w:pPr>
-      <w:bookmarkStart w:id="29" w:name="_Toc516831273"/>
-      <w:bookmarkStart w:id="30" w:name="_Toc9639763"/>
+      <w:bookmarkStart w:id="30" w:name="_Toc516831273"/>
+      <w:bookmarkStart w:id="31" w:name="_Toc9639763"/>
       <w:r>
         <w:t>6.1 Критическое тестирование</w:t>
       </w:r>
-      <w:bookmarkEnd w:id="29"/>
       <w:bookmarkEnd w:id="30"/>
+      <w:bookmarkEnd w:id="31"/>
     </w:p>
     <w:p>
       <w:pPr>
@@ -20741,13 +20750,13 @@
         <w:pStyle w:val="3"/>
         <w:widowControl w:val="0"/>
       </w:pPr>
-      <w:bookmarkStart w:id="31" w:name="_Toc516831274"/>
-      <w:bookmarkStart w:id="32" w:name="_Toc9639764"/>
+      <w:bookmarkStart w:id="32" w:name="_Toc516831274"/>
+      <w:bookmarkStart w:id="33" w:name="_Toc9639764"/>
       <w:r>
         <w:t>6.2 Углубленное тестирование</w:t>
       </w:r>
-      <w:bookmarkEnd w:id="31"/>
       <w:bookmarkEnd w:id="32"/>
+      <w:bookmarkEnd w:id="33"/>
     </w:p>
     <w:p>
       <w:pPr>
@@ -22164,7 +22173,7 @@
           <w:lang w:eastAsia="ru-RU"/>
         </w:rPr>
       </w:pPr>
-      <w:bookmarkStart w:id="33" w:name="_Toc9639765"/>
+      <w:bookmarkStart w:id="34" w:name="_Toc9639765"/>
       <w:r>
         <w:rPr>
           <w:rFonts w:eastAsia="Times New Roman"/>
@@ -22205,7 +22214,7 @@
         </w:rPr>
         <w:t>ОЙ СИСТЕМЫ</w:t>
       </w:r>
-      <w:bookmarkEnd w:id="33"/>
+      <w:bookmarkEnd w:id="34"/>
     </w:p>
     <w:p>
       <w:pPr>
@@ -22222,7 +22231,7 @@
           <w:lang w:eastAsia="ru-RU"/>
         </w:rPr>
       </w:pPr>
-      <w:bookmarkStart w:id="34" w:name="_Toc9639766"/>
+      <w:bookmarkStart w:id="35" w:name="_Toc9639766"/>
       <w:r>
         <w:rPr>
           <w:rFonts w:eastAsia="Times New Roman"/>
@@ -22237,7 +22246,7 @@
         </w:rPr>
         <w:t>.1   Расчет сметы затрат, цены и прибыли на программное средство</w:t>
       </w:r>
-      <w:bookmarkEnd w:id="34"/>
+      <w:bookmarkEnd w:id="35"/>
     </w:p>
     <w:p>
       <w:pPr>
@@ -22919,7 +22928,7 @@
         </w:rPr>
         <w:br w:type="page"/>
       </w:r>
-      <w:bookmarkStart w:id="35" w:name="_Toc9639767"/>
+      <w:bookmarkStart w:id="36" w:name="_Toc9639767"/>
       <w:r>
         <w:rPr>
           <w:rStyle w:val="30"/>
@@ -22933,7 +22942,7 @@
         </w:rPr>
         <w:t>.1.1   Исходные данные</w:t>
       </w:r>
-      <w:bookmarkEnd w:id="35"/>
+      <w:bookmarkEnd w:id="36"/>
     </w:p>
     <w:p>
       <w:pPr>
@@ -26180,7 +26189,7 @@
           </mc:Fallback>
         </mc:AlternateContent>
       </w:r>
-      <w:bookmarkStart w:id="36" w:name="_Toc9639768"/>
+      <w:bookmarkStart w:id="37" w:name="_Toc9639768"/>
       <w:r>
         <w:rPr>
           <w:rFonts w:eastAsia="Times New Roman"/>
@@ -26193,7 +26202,7 @@
         </w:rPr>
         <w:t>.1.2   Общая характеристика разрабатываемого программного средства</w:t>
       </w:r>
-      <w:bookmarkEnd w:id="36"/>
+      <w:bookmarkEnd w:id="37"/>
     </w:p>
     <w:p>
       <w:pPr>
@@ -26420,7 +26429,7 @@
         <w:pStyle w:val="3"/>
         <w:widowControl w:val="0"/>
       </w:pPr>
-      <w:bookmarkStart w:id="37" w:name="_Toc9639769"/>
+      <w:bookmarkStart w:id="38" w:name="_Toc9639769"/>
       <w:r>
         <w:t>7</w:t>
       </w:r>
@@ -26431,7 +26440,7 @@
         </w:rPr>
         <w:t>.1.3   Определение объема программного средства</w:t>
       </w:r>
-      <w:bookmarkEnd w:id="37"/>
+      <w:bookmarkEnd w:id="38"/>
     </w:p>
     <w:p>
       <w:pPr>
@@ -26473,10 +26482,10 @@
           <w:lang w:eastAsia="ru-RU"/>
         </w:rPr>
         <w:object w:dxaOrig="1380" w:dyaOrig="900">
-          <v:shape id="_x0000_i1035" type="#_x0000_t75" style="width:70.35pt;height:45.2pt" o:ole="" fillcolor="window">
+          <v:shape id="_x0000_i1035" type="#_x0000_t75" style="width:70.25pt;height:45.05pt" o:ole="" fillcolor="window">
             <v:imagedata r:id="rId32" o:title=""/>
           </v:shape>
-          <o:OLEObject Type="Embed" ProgID="Equation.3" ShapeID="_x0000_i1035" DrawAspect="Content" ObjectID="_1620588438" r:id="rId33"/>
+          <o:OLEObject Type="Embed" ProgID="Equation.3" ShapeID="_x0000_i1035" DrawAspect="Content" ObjectID="_1620675383" r:id="rId33"/>
         </w:object>
       </w:r>
       <w:r>
@@ -27826,7 +27835,7 @@
           <w:lang w:eastAsia="ru-RU"/>
         </w:rPr>
       </w:pPr>
-      <w:bookmarkStart w:id="38" w:name="_Toc9639770"/>
+      <w:bookmarkStart w:id="39" w:name="_Toc9639770"/>
       <w:r>
         <w:rPr>
           <w:rFonts w:eastAsia="Times New Roman"/>
@@ -27841,7 +27850,7 @@
         </w:rPr>
         <w:t>.1.4   Расчет трудоемкости выполняемой работы</w:t>
       </w:r>
-      <w:bookmarkEnd w:id="38"/>
+      <w:bookmarkEnd w:id="39"/>
     </w:p>
     <w:p>
       <w:pPr>
@@ -27991,10 +28000,10 @@
           <w:lang w:eastAsia="ru-RU"/>
         </w:rPr>
         <w:object w:dxaOrig="1680" w:dyaOrig="380">
-          <v:shape id="_x0000_i1036" type="#_x0000_t75" style="width:98.8pt;height:22.6pt" o:ole="" fillcolor="window">
+          <v:shape id="_x0000_i1036" type="#_x0000_t75" style="width:98.95pt;height:22.55pt" o:ole="" fillcolor="window">
             <v:imagedata r:id="rId34" o:title=""/>
           </v:shape>
-          <o:OLEObject Type="Embed" ProgID="Equation.3" ShapeID="_x0000_i1036" DrawAspect="Content" ObjectID="_1620588439" r:id="rId35"/>
+          <o:OLEObject Type="Embed" ProgID="Equation.3" ShapeID="_x0000_i1036" DrawAspect="Content" ObjectID="_1620675384" r:id="rId35"/>
         </w:object>
       </w:r>
       <w:r>
@@ -28407,10 +28416,10 @@
           <w:lang w:eastAsia="ru-RU"/>
         </w:rPr>
         <w:object w:dxaOrig="1320" w:dyaOrig="900">
-          <v:shape id="_x0000_i1037" type="#_x0000_t75" style="width:62.8pt;height:42.7pt" o:ole="" fillcolor="window">
+          <v:shape id="_x0000_i1037" type="#_x0000_t75" style="width:62.7pt;height:42.85pt" o:ole="" fillcolor="window">
             <v:imagedata r:id="rId36" o:title=""/>
           </v:shape>
-          <o:OLEObject Type="Embed" ProgID="Equation.3" ShapeID="_x0000_i1037" DrawAspect="Content" ObjectID="_1620588440" r:id="rId37"/>
+          <o:OLEObject Type="Embed" ProgID="Equation.3" ShapeID="_x0000_i1037" DrawAspect="Content" ObjectID="_1620675385" r:id="rId37"/>
         </w:object>
       </w:r>
       <w:r>
@@ -28523,10 +28532,10 @@
           <w:lang w:eastAsia="ru-RU"/>
         </w:rPr>
         <w:object w:dxaOrig="2920" w:dyaOrig="380">
-          <v:shape id="_x0000_i1038" type="#_x0000_t75" style="width:164.95pt;height:20.95pt" o:ole="" fillcolor="window">
+          <v:shape id="_x0000_i1038" type="#_x0000_t75" style="width:164.75pt;height:20.75pt" o:ole="" fillcolor="window">
             <v:imagedata r:id="rId38" o:title=""/>
           </v:shape>
-          <o:OLEObject Type="Embed" ProgID="Equation.3" ShapeID="_x0000_i1038" DrawAspect="Content" ObjectID="_1620588441" r:id="rId39"/>
+          <o:OLEObject Type="Embed" ProgID="Equation.3" ShapeID="_x0000_i1038" DrawAspect="Content" ObjectID="_1620675386" r:id="rId39"/>
         </w:object>
       </w:r>
       <w:r>
@@ -29320,7 +29329,7 @@
           <w:lang w:eastAsia="ru-RU"/>
         </w:rPr>
       </w:pPr>
-      <w:bookmarkStart w:id="39" w:name="_Toc9639771"/>
+      <w:bookmarkStart w:id="40" w:name="_Toc9639771"/>
       <w:r>
         <w:rPr>
           <w:rFonts w:eastAsia="Times New Roman"/>
@@ -29336,7 +29345,7 @@
         </w:rPr>
         <w:t>.1.5   Расчет основной заработной платы исполнителей</w:t>
       </w:r>
-      <w:bookmarkEnd w:id="39"/>
+      <w:bookmarkEnd w:id="40"/>
     </w:p>
     <w:p>
       <w:pPr>
@@ -29720,10 +29729,10 @@
           <w:lang w:eastAsia="ru-RU"/>
         </w:rPr>
         <w:object w:dxaOrig="2240" w:dyaOrig="900">
-          <v:shape id="_x0000_i1039" type="#_x0000_t75" style="width:89.6pt;height:36.85pt" o:ole="" fillcolor="window">
+          <v:shape id="_x0000_i1039" type="#_x0000_t75" style="width:89.65pt;height:36.65pt" o:ole="" fillcolor="window">
             <v:imagedata r:id="rId40" o:title=""/>
           </v:shape>
-          <o:OLEObject Type="Embed" ProgID="Equation.3" ShapeID="_x0000_i1039" DrawAspect="Content" ObjectID="_1620588442" r:id="rId41"/>
+          <o:OLEObject Type="Embed" ProgID="Equation.3" ShapeID="_x0000_i1039" DrawAspect="Content" ObjectID="_1620675387" r:id="rId41"/>
         </w:object>
       </w:r>
       <w:r>
@@ -30342,10 +30351,10 @@
           <w:lang w:eastAsia="ru-RU"/>
         </w:rPr>
         <w:object w:dxaOrig="1160" w:dyaOrig="820">
-          <v:shape id="_x0000_i1040" type="#_x0000_t75" style="width:57.75pt;height:41.85pt" o:ole="" fillcolor="window">
+          <v:shape id="_x0000_i1040" type="#_x0000_t75" style="width:57.85pt;height:41.95pt" o:ole="" fillcolor="window">
             <v:imagedata r:id="rId42" o:title=""/>
           </v:shape>
-          <o:OLEObject Type="Embed" ProgID="Equation.3" ShapeID="_x0000_i1040" DrawAspect="Content" ObjectID="_1620588443" r:id="rId43"/>
+          <o:OLEObject Type="Embed" ProgID="Equation.3" ShapeID="_x0000_i1040" DrawAspect="Content" ObjectID="_1620675388" r:id="rId43"/>
         </w:object>
       </w:r>
       <w:r>
@@ -30659,10 +30668,10 @@
           <w:lang w:eastAsia="ru-RU"/>
         </w:rPr>
         <w:object w:dxaOrig="2960" w:dyaOrig="900">
-          <v:shape id="_x0000_i1041" type="#_x0000_t75" style="width:147.35pt;height:45.2pt" o:ole="" fillcolor="window">
+          <v:shape id="_x0000_i1041" type="#_x0000_t75" style="width:147.55pt;height:45.05pt" o:ole="" fillcolor="window">
             <v:imagedata r:id="rId44" o:title=""/>
           </v:shape>
-          <o:OLEObject Type="Embed" ProgID="Equation.3" ShapeID="_x0000_i1041" DrawAspect="Content" ObjectID="_1620588444" r:id="rId45"/>
+          <o:OLEObject Type="Embed" ProgID="Equation.3" ShapeID="_x0000_i1041" DrawAspect="Content" ObjectID="_1620675389" r:id="rId45"/>
         </w:object>
       </w:r>
       <w:r>
@@ -30889,7 +30898,7 @@
           <w:lang w:eastAsia="ru-RU"/>
         </w:rPr>
       </w:pPr>
-      <w:bookmarkStart w:id="40" w:name="_Toc9639772"/>
+      <w:bookmarkStart w:id="41" w:name="_Toc9639772"/>
       <w:r>
         <w:rPr>
           <w:rFonts w:eastAsia="Times New Roman"/>
@@ -30905,7 +30914,7 @@
         </w:rPr>
         <w:t>.1.6   Расчет дополнительной заработной платы исполнителей</w:t>
       </w:r>
-      <w:bookmarkEnd w:id="40"/>
+      <w:bookmarkEnd w:id="41"/>
     </w:p>
     <w:p>
       <w:pPr>
@@ -30974,10 +30983,10 @@
           <w:lang w:eastAsia="ru-RU"/>
         </w:rPr>
         <w:object w:dxaOrig="1660" w:dyaOrig="740">
-          <v:shape id="_x0000_i1042" type="#_x0000_t75" style="width:82.9pt;height:36.85pt" o:ole="" fillcolor="window">
+          <v:shape id="_x0000_i1042" type="#_x0000_t75" style="width:83.05pt;height:36.65pt" o:ole="" fillcolor="window">
             <v:imagedata r:id="rId46" o:title=""/>
           </v:shape>
-          <o:OLEObject Type="Embed" ProgID="Equation.3" ShapeID="_x0000_i1042" DrawAspect="Content" ObjectID="_1620588445" r:id="rId47"/>
+          <o:OLEObject Type="Embed" ProgID="Equation.3" ShapeID="_x0000_i1042" DrawAspect="Content" ObjectID="_1620675390" r:id="rId47"/>
         </w:object>
       </w:r>
       <w:r>
@@ -31195,7 +31204,7 @@
           <w:lang w:eastAsia="ru-RU"/>
         </w:rPr>
       </w:pPr>
-      <w:bookmarkStart w:id="41" w:name="_Toc9639773"/>
+      <w:bookmarkStart w:id="42" w:name="_Toc9639773"/>
       <w:r>
         <w:rPr>
           <w:rFonts w:eastAsia="Times New Roman"/>
@@ -31217,7 +31226,7 @@
         </w:rPr>
         <w:t xml:space="preserve">   Расчет отчислений в фонд социальной защиты населения</w:t>
       </w:r>
-      <w:bookmarkEnd w:id="41"/>
+      <w:bookmarkEnd w:id="42"/>
     </w:p>
     <w:p>
       <w:pPr>
@@ -31293,10 +31302,10 @@
           <w:lang w:eastAsia="ru-RU"/>
         </w:rPr>
         <w:object w:dxaOrig="2520" w:dyaOrig="740">
-          <v:shape id="_x0000_i1043" type="#_x0000_t75" style="width:126.4pt;height:36.85pt" o:ole="" fillcolor="window">
+          <v:shape id="_x0000_i1043" type="#_x0000_t75" style="width:126.35pt;height:36.65pt" o:ole="" fillcolor="window">
             <v:imagedata r:id="rId48" o:title=""/>
           </v:shape>
-          <o:OLEObject Type="Embed" ProgID="Equation.3" ShapeID="_x0000_i1043" DrawAspect="Content" ObjectID="_1620588446" r:id="rId49"/>
+          <o:OLEObject Type="Embed" ProgID="Equation.3" ShapeID="_x0000_i1043" DrawAspect="Content" ObjectID="_1620675391" r:id="rId49"/>
         </w:object>
       </w:r>
       <w:r>
@@ -31513,7 +31522,7 @@
           <w:lang w:eastAsia="ru-RU"/>
         </w:rPr>
       </w:pPr>
-      <w:bookmarkStart w:id="42" w:name="_Toc9639774"/>
+      <w:bookmarkStart w:id="43" w:name="_Toc9639774"/>
       <w:r>
         <w:rPr>
           <w:rFonts w:eastAsia="Times New Roman"/>
@@ -31557,7 +31566,7 @@
         </w:rPr>
         <w:t>на ликвидацию последствий чернобыльской катастрофы</w:t>
       </w:r>
-      <w:bookmarkEnd w:id="42"/>
+      <w:bookmarkEnd w:id="43"/>
     </w:p>
     <w:p>
       <w:pPr>
@@ -31615,10 +31624,10 @@
           <w:lang w:eastAsia="ru-RU"/>
         </w:rPr>
         <w:object w:dxaOrig="2560" w:dyaOrig="740">
-          <v:shape id="_x0000_i1044" type="#_x0000_t75" style="width:128.1pt;height:36.85pt" o:ole="" fillcolor="window">
+          <v:shape id="_x0000_i1044" type="#_x0000_t75" style="width:128.1pt;height:36.65pt" o:ole="" fillcolor="window">
             <v:imagedata r:id="rId50" o:title=""/>
           </v:shape>
-          <o:OLEObject Type="Embed" ProgID="Equation.3" ShapeID="_x0000_i1044" DrawAspect="Content" ObjectID="_1620588447" r:id="rId51"/>
+          <o:OLEObject Type="Embed" ProgID="Equation.3" ShapeID="_x0000_i1044" DrawAspect="Content" ObjectID="_1620675392" r:id="rId51"/>
         </w:object>
       </w:r>
       <w:r>
@@ -31808,7 +31817,7 @@
           <w:lang w:eastAsia="ru-RU"/>
         </w:rPr>
       </w:pPr>
-      <w:bookmarkStart w:id="43" w:name="_Toc9639775"/>
+      <w:bookmarkStart w:id="44" w:name="_Toc9639775"/>
       <w:r>
         <w:rPr>
           <w:rFonts w:eastAsia="Times New Roman"/>
@@ -31830,7 +31839,7 @@
         </w:rPr>
         <w:t xml:space="preserve">   Расчет расходов по статье «Материалы»</w:t>
       </w:r>
-      <w:bookmarkEnd w:id="43"/>
+      <w:bookmarkEnd w:id="44"/>
     </w:p>
     <w:p>
       <w:pPr>
@@ -31880,10 +31889,10 @@
           <w:lang w:eastAsia="ru-RU"/>
         </w:rPr>
         <w:object w:dxaOrig="1980" w:dyaOrig="720">
-          <v:shape id="_x0000_i1045" type="#_x0000_t75" style="width:90.4pt;height:33.5pt" o:ole="" fillcolor="window">
+          <v:shape id="_x0000_i1045" type="#_x0000_t75" style="width:90.55pt;height:33.55pt" o:ole="" fillcolor="window">
             <v:imagedata r:id="rId52" o:title=""/>
           </v:shape>
-          <o:OLEObject Type="Embed" ProgID="Equation.3" ShapeID="_x0000_i1045" DrawAspect="Content" ObjectID="_1620588448" r:id="rId53"/>
+          <o:OLEObject Type="Embed" ProgID="Equation.3" ShapeID="_x0000_i1045" DrawAspect="Content" ObjectID="_1620675393" r:id="rId53"/>
         </w:object>
       </w:r>
       <w:r>
@@ -32094,7 +32103,7 @@
           <w:lang w:eastAsia="ru-RU"/>
         </w:rPr>
       </w:pPr>
-      <w:bookmarkStart w:id="44" w:name="_Toc9639776"/>
+      <w:bookmarkStart w:id="45" w:name="_Toc9639776"/>
       <w:r>
         <w:rPr>
           <w:rFonts w:eastAsia="Times New Roman"/>
@@ -32123,7 +32132,7 @@
         </w:rPr>
         <w:t xml:space="preserve">   Расчет расходов по статье «Спецоборудование»</w:t>
       </w:r>
-      <w:bookmarkEnd w:id="44"/>
+      <w:bookmarkEnd w:id="45"/>
     </w:p>
     <w:p>
       <w:pPr>
@@ -32180,10 +32189,10 @@
           <w:lang w:eastAsia="ru-RU"/>
         </w:rPr>
         <w:object w:dxaOrig="1540" w:dyaOrig="900">
-          <v:shape id="_x0000_i1046" type="#_x0000_t75" style="width:72.85pt;height:41.85pt" o:ole="" fillcolor="window">
+          <v:shape id="_x0000_i1046" type="#_x0000_t75" style="width:72.9pt;height:41.95pt" o:ole="" fillcolor="window">
             <v:imagedata r:id="rId54" o:title=""/>
           </v:shape>
-          <o:OLEObject Type="Embed" ProgID="Equation.3" ShapeID="_x0000_i1046" DrawAspect="Content" ObjectID="_1620588449" r:id="rId55"/>
+          <o:OLEObject Type="Embed" ProgID="Equation.3" ShapeID="_x0000_i1046" DrawAspect="Content" ObjectID="_1620675394" r:id="rId55"/>
         </w:object>
       </w:r>
       <w:r>
@@ -32415,7 +32424,7 @@
           <w:lang w:eastAsia="ru-RU"/>
         </w:rPr>
       </w:pPr>
-      <w:bookmarkStart w:id="45" w:name="_Toc9639777"/>
+      <w:bookmarkStart w:id="46" w:name="_Toc9639777"/>
       <w:r>
         <w:rPr>
           <w:rFonts w:eastAsia="Times New Roman"/>
@@ -32454,7 +32463,7 @@
         </w:rPr>
         <w:t>»</w:t>
       </w:r>
-      <w:bookmarkEnd w:id="45"/>
+      <w:bookmarkEnd w:id="46"/>
     </w:p>
     <w:p>
       <w:pPr>
@@ -32526,10 +32535,10 @@
           <w:lang w:eastAsia="ru-RU"/>
         </w:rPr>
         <w:object w:dxaOrig="2600" w:dyaOrig="720">
-          <v:shape id="_x0000_i1047" type="#_x0000_t75" style="width:130.6pt;height:36.85pt" o:ole="" fillcolor="window">
+          <v:shape id="_x0000_i1047" type="#_x0000_t75" style="width:130.75pt;height:36.65pt" o:ole="" fillcolor="window">
             <v:imagedata r:id="rId56" o:title=""/>
           </v:shape>
-          <o:OLEObject Type="Embed" ProgID="Equation.3" ShapeID="_x0000_i1047" DrawAspect="Content" ObjectID="_1620588450" r:id="rId57"/>
+          <o:OLEObject Type="Embed" ProgID="Equation.3" ShapeID="_x0000_i1047" DrawAspect="Content" ObjectID="_1620675395" r:id="rId57"/>
         </w:object>
       </w:r>
       <w:r>
@@ -32774,7 +32783,7 @@
           <w:lang w:eastAsia="ru-RU"/>
         </w:rPr>
       </w:pPr>
-      <w:bookmarkStart w:id="46" w:name="_Toc9639778"/>
+      <w:bookmarkStart w:id="47" w:name="_Toc9639778"/>
       <w:r>
         <w:rPr>
           <w:rFonts w:eastAsia="Times New Roman"/>
@@ -32803,7 +32812,7 @@
         </w:rPr>
         <w:t xml:space="preserve">   Расчет расходов по статье «Научные командировки»</w:t>
       </w:r>
-      <w:bookmarkEnd w:id="46"/>
+      <w:bookmarkEnd w:id="47"/>
     </w:p>
     <w:p>
       <w:pPr>
@@ -32859,10 +32868,10 @@
           <w:lang w:eastAsia="ru-RU"/>
         </w:rPr>
         <w:object w:dxaOrig="2160" w:dyaOrig="780">
-          <v:shape id="_x0000_i1048" type="#_x0000_t75" style="width:108.85pt;height:37.65pt" o:ole="" fillcolor="window">
+          <v:shape id="_x0000_i1048" type="#_x0000_t75" style="width:108.65pt;height:37.55pt" o:ole="" fillcolor="window">
             <v:imagedata r:id="rId58" o:title=""/>
           </v:shape>
-          <o:OLEObject Type="Embed" ProgID="Equation.3" ShapeID="_x0000_i1048" DrawAspect="Content" ObjectID="_1620588451" r:id="rId59"/>
+          <o:OLEObject Type="Embed" ProgID="Equation.3" ShapeID="_x0000_i1048" DrawAspect="Content" ObjectID="_1620675396" r:id="rId59"/>
         </w:object>
       </w:r>
       <w:r>
@@ -33025,7 +33034,7 @@
           <w:lang w:eastAsia="ru-RU"/>
         </w:rPr>
       </w:pPr>
-      <w:bookmarkStart w:id="47" w:name="_Toc9639779"/>
+      <w:bookmarkStart w:id="48" w:name="_Toc9639779"/>
       <w:r>
         <w:rPr>
           <w:rFonts w:eastAsia="Times New Roman"/>
@@ -33055,7 +33064,7 @@
         </w:rPr>
         <w:t xml:space="preserve">   Расчет расходов по статье «Прочие затраты»</w:t>
       </w:r>
-      <w:bookmarkEnd w:id="47"/>
+      <w:bookmarkEnd w:id="48"/>
     </w:p>
     <w:p>
       <w:pPr>
@@ -33112,10 +33121,10 @@
           <w:lang w:eastAsia="ru-RU"/>
         </w:rPr>
         <w:object w:dxaOrig="1939" w:dyaOrig="720">
-          <v:shape id="_x0000_i1049" type="#_x0000_t75" style="width:97.1pt;height:36.85pt" o:ole="" fillcolor="window">
+          <v:shape id="_x0000_i1049" type="#_x0000_t75" style="width:97.2pt;height:36.65pt" o:ole="" fillcolor="window">
             <v:imagedata r:id="rId60" o:title=""/>
           </v:shape>
-          <o:OLEObject Type="Embed" ProgID="Equation.3" ShapeID="_x0000_i1049" DrawAspect="Content" ObjectID="_1620588452" r:id="rId61"/>
+          <o:OLEObject Type="Embed" ProgID="Equation.3" ShapeID="_x0000_i1049" DrawAspect="Content" ObjectID="_1620675397" r:id="rId61"/>
         </w:object>
       </w:r>
       <w:r>
@@ -33296,7 +33305,7 @@
           <w:lang w:eastAsia="ru-RU"/>
         </w:rPr>
       </w:pPr>
-      <w:bookmarkStart w:id="48" w:name="_Toc9639780"/>
+      <w:bookmarkStart w:id="49" w:name="_Toc9639780"/>
       <w:r>
         <w:rPr>
           <w:rFonts w:eastAsia="Times New Roman"/>
@@ -33325,7 +33334,7 @@
         </w:rPr>
         <w:t xml:space="preserve">   Расчет расходов по статье «Накладные расходы»</w:t>
       </w:r>
-      <w:bookmarkEnd w:id="48"/>
+      <w:bookmarkEnd w:id="49"/>
     </w:p>
     <w:p>
       <w:pPr>
@@ -33407,10 +33416,10 @@
           <w:lang w:eastAsia="ru-RU"/>
         </w:rPr>
         <w:object w:dxaOrig="1939" w:dyaOrig="780">
-          <v:shape id="_x0000_i1050" type="#_x0000_t75" style="width:97.1pt;height:37.65pt" o:ole="" fillcolor="window">
+          <v:shape id="_x0000_i1050" type="#_x0000_t75" style="width:97.2pt;height:37.55pt" o:ole="" fillcolor="window">
             <v:imagedata r:id="rId62" o:title=""/>
           </v:shape>
-          <o:OLEObject Type="Embed" ProgID="Equation.3" ShapeID="_x0000_i1050" DrawAspect="Content" ObjectID="_1620588453" r:id="rId63"/>
+          <o:OLEObject Type="Embed" ProgID="Equation.3" ShapeID="_x0000_i1050" DrawAspect="Content" ObjectID="_1620675398" r:id="rId63"/>
         </w:object>
       </w:r>
       <w:r>
@@ -33632,7 +33641,7 @@
           <w:lang w:eastAsia="ru-RU"/>
         </w:rPr>
       </w:pPr>
-      <w:bookmarkStart w:id="49" w:name="_Toc9639781"/>
+      <w:bookmarkStart w:id="50" w:name="_Toc9639781"/>
       <w:r>
         <w:rPr>
           <w:rFonts w:eastAsia="Times New Roman"/>
@@ -33661,7 +33670,7 @@
         </w:rPr>
         <w:t xml:space="preserve">   Расчет общей суммы расходов на разработку</w:t>
       </w:r>
-      <w:bookmarkEnd w:id="49"/>
+      <w:bookmarkEnd w:id="50"/>
     </w:p>
     <w:p>
       <w:pPr>
@@ -33718,10 +33727,10 @@
           <w:lang w:eastAsia="ru-RU"/>
         </w:rPr>
         <w:object w:dxaOrig="6920" w:dyaOrig="420">
-          <v:shape id="_x0000_i1051" type="#_x0000_t75" style="width:344.95pt;height:20.95pt" o:ole="" fillcolor="window">
+          <v:shape id="_x0000_i1051" type="#_x0000_t75" style="width:345pt;height:20.75pt" o:ole="" fillcolor="window">
             <v:imagedata r:id="rId64" o:title=""/>
           </v:shape>
-          <o:OLEObject Type="Embed" ProgID="Equation.3" ShapeID="_x0000_i1051" DrawAspect="Content" ObjectID="_1620588454" r:id="rId65"/>
+          <o:OLEObject Type="Embed" ProgID="Equation.3" ShapeID="_x0000_i1051" DrawAspect="Content" ObjectID="_1620675399" r:id="rId65"/>
         </w:object>
       </w:r>
       <w:r>
@@ -33886,10 +33895,10 @@
           <w:lang w:eastAsia="ru-RU"/>
         </w:rPr>
         <w:object w:dxaOrig="2180" w:dyaOrig="780">
-          <v:shape id="_x0000_i1052" type="#_x0000_t75" style="width:108.85pt;height:37.65pt" o:ole="" fillcolor="window">
+          <v:shape id="_x0000_i1052" type="#_x0000_t75" style="width:109.1pt;height:37.55pt" o:ole="" fillcolor="window">
             <v:imagedata r:id="rId66" o:title=""/>
           </v:shape>
-          <o:OLEObject Type="Embed" ProgID="Equation.3" ShapeID="_x0000_i1052" DrawAspect="Content" ObjectID="_1620588455" r:id="rId67"/>
+          <o:OLEObject Type="Embed" ProgID="Equation.3" ShapeID="_x0000_i1052" DrawAspect="Content" ObjectID="_1620675400" r:id="rId67"/>
         </w:object>
       </w:r>
       <w:r>
@@ -34119,10 +34128,10 @@
           <w:lang w:eastAsia="ru-RU"/>
         </w:rPr>
         <w:object w:dxaOrig="2000" w:dyaOrig="440">
-          <v:shape id="_x0000_i1053" type="#_x0000_t75" style="width:114.7pt;height:25.1pt" o:ole="" fillcolor="window">
+          <v:shape id="_x0000_i1053" type="#_x0000_t75" style="width:114.85pt;height:25.2pt" o:ole="" fillcolor="window">
             <v:imagedata r:id="rId68" o:title=""/>
           </v:shape>
-          <o:OLEObject Type="Embed" ProgID="Equation.3" ShapeID="_x0000_i1053" DrawAspect="Content" ObjectID="_1620588456" r:id="rId69"/>
+          <o:OLEObject Type="Embed" ProgID="Equation.3" ShapeID="_x0000_i1053" DrawAspect="Content" ObjectID="_1620675401" r:id="rId69"/>
         </w:object>
       </w:r>
       <w:r>
@@ -34255,7 +34264,7 @@
           <w:lang w:eastAsia="ru-RU"/>
         </w:rPr>
       </w:pPr>
-      <w:bookmarkStart w:id="50" w:name="_Toc9639782"/>
+      <w:bookmarkStart w:id="51" w:name="_Toc9639782"/>
       <w:r>
         <w:rPr>
           <w:rFonts w:eastAsia="Times New Roman"/>
@@ -34284,7 +34293,7 @@
         </w:rPr>
         <w:t xml:space="preserve">   Расчет прибыли и отпускной цены</w:t>
       </w:r>
-      <w:bookmarkEnd w:id="50"/>
+      <w:bookmarkEnd w:id="51"/>
     </w:p>
     <w:p>
       <w:pPr>
@@ -34332,10 +34341,10 @@
           <w:lang w:eastAsia="ru-RU"/>
         </w:rPr>
         <w:object w:dxaOrig="2000" w:dyaOrig="760">
-          <v:shape id="_x0000_i1054" type="#_x0000_t75" style="width:99.65pt;height:37.65pt" o:ole="" fillcolor="window">
+          <v:shape id="_x0000_i1054" type="#_x0000_t75" style="width:99.85pt;height:37.55pt" o:ole="" fillcolor="window">
             <v:imagedata r:id="rId70" o:title=""/>
           </v:shape>
-          <o:OLEObject Type="Embed" ProgID="Equation.3" ShapeID="_x0000_i1054" DrawAspect="Content" ObjectID="_1620588457" r:id="rId71"/>
+          <o:OLEObject Type="Embed" ProgID="Equation.3" ShapeID="_x0000_i1054" DrawAspect="Content" ObjectID="_1620675402" r:id="rId71"/>
         </w:object>
       </w:r>
       <w:r>
@@ -34615,10 +34624,10 @@
           <w:lang w:eastAsia="ru-RU"/>
         </w:rPr>
         <w:object w:dxaOrig="1760" w:dyaOrig="380">
-          <v:shape id="_x0000_i1055" type="#_x0000_t75" style="width:113pt;height:20.95pt" o:ole="">
+          <v:shape id="_x0000_i1055" type="#_x0000_t75" style="width:113.1pt;height:20.75pt" o:ole="">
             <v:imagedata r:id="rId72" o:title=""/>
           </v:shape>
-          <o:OLEObject Type="Embed" ProgID="Equation.3" ShapeID="_x0000_i1055" DrawAspect="Content" ObjectID="_1620588458" r:id="rId73"/>
+          <o:OLEObject Type="Embed" ProgID="Equation.3" ShapeID="_x0000_i1055" DrawAspect="Content" ObjectID="_1620675403" r:id="rId73"/>
         </w:object>
       </w:r>
       <w:r>
@@ -35118,10 +35127,10 @@
           <w:lang w:val="en-US" w:eastAsia="ru-RU"/>
         </w:rPr>
         <w:object w:dxaOrig="2940" w:dyaOrig="760">
-          <v:shape id="_x0000_i1056" type="#_x0000_t75" style="width:147.35pt;height:40.2pt" o:ole="">
+          <v:shape id="_x0000_i1056" type="#_x0000_t75" style="width:147.1pt;height:40.2pt" o:ole="">
             <v:imagedata r:id="rId75" o:title=""/>
           </v:shape>
-          <o:OLEObject Type="Embed" ProgID="Equation.3" ShapeID="_x0000_i1056" DrawAspect="Content" ObjectID="_1620588459" r:id="rId76"/>
+          <o:OLEObject Type="Embed" ProgID="Equation.3" ShapeID="_x0000_i1056" DrawAspect="Content" ObjectID="_1620675404" r:id="rId76"/>
         </w:object>
       </w:r>
       <w:r>
@@ -35401,10 +35410,10 @@
           <w:lang w:eastAsia="ru-RU"/>
         </w:rPr>
         <w:object w:dxaOrig="2860" w:dyaOrig="420">
-          <v:shape id="_x0000_i1057" type="#_x0000_t75" style="width:143.15pt;height:25.1pt" o:ole="">
+          <v:shape id="_x0000_i1057" type="#_x0000_t75" style="width:143.1pt;height:25.2pt" o:ole="">
             <v:imagedata r:id="rId77" o:title=""/>
           </v:shape>
-          <o:OLEObject Type="Embed" ProgID="Equation.3" ShapeID="_x0000_i1057" DrawAspect="Content" ObjectID="_1620588460" r:id="rId78"/>
+          <o:OLEObject Type="Embed" ProgID="Equation.3" ShapeID="_x0000_i1057" DrawAspect="Content" ObjectID="_1620675405" r:id="rId78"/>
         </w:object>
       </w:r>
       <w:r>
@@ -35536,7 +35545,7 @@
           <w:lang w:eastAsia="ru-RU"/>
         </w:rPr>
       </w:pPr>
-      <w:bookmarkStart w:id="51" w:name="_Toc9639783"/>
+      <w:bookmarkStart w:id="52" w:name="_Toc9639783"/>
       <w:r>
         <w:rPr>
           <w:rFonts w:eastAsia="Times New Roman"/>
@@ -35551,7 +35560,7 @@
         </w:rPr>
         <w:t>.2   Расчет экономического эффекта от применения ПС у пользователя</w:t>
       </w:r>
-      <w:bookmarkEnd w:id="51"/>
+      <w:bookmarkEnd w:id="52"/>
     </w:p>
     <w:p>
       <w:pPr>
@@ -35577,7 +35586,7 @@
           <w:lang w:eastAsia="ru-RU"/>
         </w:rPr>
       </w:pPr>
-      <w:bookmarkStart w:id="52" w:name="_Toc9639784"/>
+      <w:bookmarkStart w:id="53" w:name="_Toc9639784"/>
       <w:r>
         <w:rPr>
           <w:rFonts w:eastAsia="Times New Roman"/>
@@ -35592,7 +35601,7 @@
         </w:rPr>
         <w:t>.2.1   Исходные данные</w:t>
       </w:r>
-      <w:bookmarkEnd w:id="52"/>
+      <w:bookmarkEnd w:id="53"/>
     </w:p>
     <w:p>
       <w:pPr>
@@ -36827,7 +36836,7 @@
           <w:lang w:eastAsia="ru-RU"/>
         </w:rPr>
       </w:pPr>
-      <w:bookmarkStart w:id="53" w:name="_Toc9639785"/>
+      <w:bookmarkStart w:id="54" w:name="_Toc9639785"/>
       <w:r>
         <w:rPr>
           <w:rFonts w:eastAsia="Times New Roman"/>
@@ -36856,7 +36865,7 @@
         </w:rPr>
         <w:t xml:space="preserve">   Расчет объема работ</w:t>
       </w:r>
-      <w:bookmarkEnd w:id="53"/>
+      <w:bookmarkEnd w:id="54"/>
     </w:p>
     <w:p>
       <w:pPr>
@@ -37069,7 +37078,7 @@
           <w:lang w:eastAsia="ru-RU"/>
         </w:rPr>
       </w:pPr>
-      <w:bookmarkStart w:id="54" w:name="_Toc9639786"/>
+      <w:bookmarkStart w:id="55" w:name="_Toc9639786"/>
       <w:r>
         <w:rPr>
           <w:rFonts w:eastAsia="Times New Roman"/>
@@ -37098,7 +37107,7 @@
         </w:rPr>
         <w:t xml:space="preserve">   Расчет капитальных затрат</w:t>
       </w:r>
-      <w:bookmarkEnd w:id="54"/>
+      <w:bookmarkEnd w:id="55"/>
     </w:p>
     <w:p>
       <w:pPr>
@@ -38176,7 +38185,7 @@
           <w:lang w:eastAsia="ru-RU"/>
         </w:rPr>
       </w:pPr>
-      <w:bookmarkStart w:id="55" w:name="_Toc9639787"/>
+      <w:bookmarkStart w:id="56" w:name="_Toc9639787"/>
       <w:r>
         <w:rPr>
           <w:rFonts w:eastAsia="Times New Roman"/>
@@ -38205,7 +38214,7 @@
         </w:rPr>
         <w:t xml:space="preserve">   Расчет экономии основных видов ресурсов в связи с использованием нового программного средства</w:t>
       </w:r>
-      <w:bookmarkEnd w:id="55"/>
+      <w:bookmarkEnd w:id="56"/>
     </w:p>
     <w:p>
       <w:pPr>
@@ -38584,10 +38593,10 @@
           <w:lang w:eastAsia="ru-RU"/>
         </w:rPr>
         <w:object w:dxaOrig="3100" w:dyaOrig="840">
-          <v:shape id="_x0000_i1058" type="#_x0000_t75" style="width:154.9pt;height:41.85pt" o:ole="">
+          <v:shape id="_x0000_i1058" type="#_x0000_t75" style="width:155.05pt;height:41.95pt" o:ole="">
             <v:imagedata r:id="rId79" o:title=""/>
           </v:shape>
-          <o:OLEObject Type="Embed" ProgID="Equation.3" ShapeID="_x0000_i1058" DrawAspect="Content" ObjectID="_1620588461" r:id="rId80"/>
+          <o:OLEObject Type="Embed" ProgID="Equation.3" ShapeID="_x0000_i1058" DrawAspect="Content" ObjectID="_1620675406" r:id="rId80"/>
         </w:object>
       </w:r>
       <w:r>
@@ -38895,10 +38904,10 @@
           <w:lang w:val="en-US" w:eastAsia="ru-RU"/>
         </w:rPr>
         <w:object w:dxaOrig="1579" w:dyaOrig="380">
-          <v:shape id="_x0000_i1059" type="#_x0000_t75" style="width:78.7pt;height:18.4pt" o:ole="">
+          <v:shape id="_x0000_i1059" type="#_x0000_t75" style="width:78.65pt;height:18.55pt" o:ole="">
             <v:imagedata r:id="rId81" o:title=""/>
           </v:shape>
-          <o:OLEObject Type="Embed" ProgID="Equation.3" ShapeID="_x0000_i1059" DrawAspect="Content" ObjectID="_1620588462" r:id="rId82"/>
+          <o:OLEObject Type="Embed" ProgID="Equation.3" ShapeID="_x0000_i1059" DrawAspect="Content" ObjectID="_1620675407" r:id="rId82"/>
         </w:object>
       </w:r>
       <w:r>
@@ -39104,10 +39113,10 @@
           <w:lang w:val="en-US" w:eastAsia="ru-RU"/>
         </w:rPr>
         <w:object w:dxaOrig="1640" w:dyaOrig="380">
-          <v:shape id="_x0000_i1060" type="#_x0000_t75" style="width:82.9pt;height:18.4pt" o:ole="">
+          <v:shape id="_x0000_i1060" type="#_x0000_t75" style="width:83.05pt;height:18.55pt" o:ole="">
             <v:imagedata r:id="rId83" o:title=""/>
           </v:shape>
-          <o:OLEObject Type="Embed" ProgID="Equation.3" ShapeID="_x0000_i1060" DrawAspect="Content" ObjectID="_1620588463" r:id="rId84"/>
+          <o:OLEObject Type="Embed" ProgID="Equation.3" ShapeID="_x0000_i1060" DrawAspect="Content" ObjectID="_1620675408" r:id="rId84"/>
         </w:object>
       </w:r>
       <w:r>
@@ -39285,10 +39294,10 @@
           <w:lang w:val="en-US" w:eastAsia="ru-RU"/>
         </w:rPr>
         <w:object w:dxaOrig="2760" w:dyaOrig="380">
-          <v:shape id="_x0000_i1061" type="#_x0000_t75" style="width:137.3pt;height:18.4pt" o:ole="">
+          <v:shape id="_x0000_i1061" type="#_x0000_t75" style="width:137.35pt;height:18.55pt" o:ole="">
             <v:imagedata r:id="rId85" o:title=""/>
           </v:shape>
-          <o:OLEObject Type="Embed" ProgID="Equation.3" ShapeID="_x0000_i1061" DrawAspect="Content" ObjectID="_1620588464" r:id="rId86"/>
+          <o:OLEObject Type="Embed" ProgID="Equation.3" ShapeID="_x0000_i1061" DrawAspect="Content" ObjectID="_1620675409" r:id="rId86"/>
         </w:object>
       </w:r>
       <w:r>
@@ -39523,10 +39532,10 @@
           <w:lang w:val="en-US" w:eastAsia="ru-RU"/>
         </w:rPr>
         <w:object w:dxaOrig="1800" w:dyaOrig="380">
-          <v:shape id="_x0000_i1062" type="#_x0000_t75" style="width:97.1pt;height:20.1pt" o:ole="">
+          <v:shape id="_x0000_i1062" type="#_x0000_t75" style="width:97.2pt;height:20.3pt" o:ole="">
             <v:imagedata r:id="rId87" o:title=""/>
           </v:shape>
-          <o:OLEObject Type="Embed" ProgID="Equation.3" ShapeID="_x0000_i1062" DrawAspect="Content" ObjectID="_1620588465" r:id="rId88"/>
+          <o:OLEObject Type="Embed" ProgID="Equation.3" ShapeID="_x0000_i1062" DrawAspect="Content" ObjectID="_1620675410" r:id="rId88"/>
         </w:object>
       </w:r>
       <w:r>
@@ -39674,10 +39683,10 @@
           <w:lang w:val="en-US" w:eastAsia="ru-RU"/>
         </w:rPr>
         <w:object w:dxaOrig="1939" w:dyaOrig="380">
-          <v:shape id="_x0000_i1063" type="#_x0000_t75" style="width:97.1pt;height:18.4pt" o:ole="">
+          <v:shape id="_x0000_i1063" type="#_x0000_t75" style="width:97.2pt;height:18.55pt" o:ole="">
             <v:imagedata r:id="rId89" o:title=""/>
           </v:shape>
-          <o:OLEObject Type="Embed" ProgID="Equation.3" ShapeID="_x0000_i1063" DrawAspect="Content" ObjectID="_1620588466" r:id="rId90"/>
+          <o:OLEObject Type="Embed" ProgID="Equation.3" ShapeID="_x0000_i1063" DrawAspect="Content" ObjectID="_1620675411" r:id="rId90"/>
         </w:object>
       </w:r>
       <w:r>
@@ -39871,10 +39880,10 @@
           <w:lang w:val="en-US" w:eastAsia="ru-RU"/>
         </w:rPr>
         <w:object w:dxaOrig="3000" w:dyaOrig="380">
-          <v:shape id="_x0000_i1064" type="#_x0000_t75" style="width:159.9pt;height:20.1pt" o:ole="">
+          <v:shape id="_x0000_i1064" type="#_x0000_t75" style="width:159.9pt;height:20.3pt" o:ole="">
             <v:imagedata r:id="rId91" o:title=""/>
           </v:shape>
-          <o:OLEObject Type="Embed" ProgID="Equation.3" ShapeID="_x0000_i1064" DrawAspect="Content" ObjectID="_1620588467" r:id="rId92"/>
+          <o:OLEObject Type="Embed" ProgID="Equation.3" ShapeID="_x0000_i1064" DrawAspect="Content" ObjectID="_1620675412" r:id="rId92"/>
         </w:object>
       </w:r>
       <w:r>
@@ -40001,7 +40010,7 @@
           <w:lang w:eastAsia="ru-RU"/>
         </w:rPr>
       </w:pPr>
-      <w:bookmarkStart w:id="56" w:name="_Toc9639788"/>
+      <w:bookmarkStart w:id="57" w:name="_Toc9639788"/>
       <w:r>
         <w:rPr>
           <w:rFonts w:eastAsia="Times New Roman"/>
@@ -40030,7 +40039,7 @@
         </w:rPr>
         <w:t xml:space="preserve">   Расчет экономического эффекта</w:t>
       </w:r>
-      <w:bookmarkEnd w:id="56"/>
+      <w:bookmarkEnd w:id="57"/>
     </w:p>
     <w:p>
       <w:pPr>
@@ -40111,10 +40120,10 @@
           <w:lang w:eastAsia="ru-RU"/>
         </w:rPr>
         <w:object w:dxaOrig="2340" w:dyaOrig="720">
-          <v:shape id="_x0000_i1065" type="#_x0000_t75" style="width:117.2pt;height:36.85pt" o:ole="">
+          <v:shape id="_x0000_i1065" type="#_x0000_t75" style="width:117.05pt;height:36.65pt" o:ole="">
             <v:imagedata r:id="rId93" o:title=""/>
           </v:shape>
-          <o:OLEObject Type="Embed" ProgID="Equation.3" ShapeID="_x0000_i1065" DrawAspect="Content" ObjectID="_1620588468" r:id="rId94"/>
+          <o:OLEObject Type="Embed" ProgID="Equation.3" ShapeID="_x0000_i1065" DrawAspect="Content" ObjectID="_1620675413" r:id="rId94"/>
         </w:object>
       </w:r>
       <w:r>
@@ -40380,10 +40389,10 @@
           <w:lang w:eastAsia="ru-RU"/>
         </w:rPr>
         <w:object w:dxaOrig="2380" w:dyaOrig="440">
-          <v:shape id="_x0000_i1066" type="#_x0000_t75" style="width:130.6pt;height:23.45pt" o:ole="">
+          <v:shape id="_x0000_i1066" type="#_x0000_t75" style="width:130.75pt;height:23.4pt" o:ole="">
             <v:imagedata r:id="rId95" o:title=""/>
           </v:shape>
-          <o:OLEObject Type="Embed" ProgID="Equation.3" ShapeID="_x0000_i1066" DrawAspect="Content" ObjectID="_1620588469" r:id="rId96"/>
+          <o:OLEObject Type="Embed" ProgID="Equation.3" ShapeID="_x0000_i1066" DrawAspect="Content" ObjectID="_1620675414" r:id="rId96"/>
         </w:object>
       </w:r>
       <w:r>
@@ -40612,10 +40621,10 @@
           <w:lang w:eastAsia="ru-RU"/>
         </w:rPr>
         <w:object w:dxaOrig="2680" w:dyaOrig="440">
-          <v:shape id="_x0000_i1067" type="#_x0000_t75" style="width:133.1pt;height:21.75pt" o:ole="">
+          <v:shape id="_x0000_i1067" type="#_x0000_t75" style="width:132.95pt;height:21.65pt" o:ole="">
             <v:imagedata r:id="rId97" o:title=""/>
           </v:shape>
-          <o:OLEObject Type="Embed" ProgID="Equation.3" ShapeID="_x0000_i1067" DrawAspect="Content" ObjectID="_1620588470" r:id="rId98"/>
+          <o:OLEObject Type="Embed" ProgID="Equation.3" ShapeID="_x0000_i1067" DrawAspect="Content" ObjectID="_1620675415" r:id="rId98"/>
         </w:object>
       </w:r>
       <w:r>
@@ -40646,10 +40655,10 @@
           <w:lang w:eastAsia="ru-RU"/>
         </w:rPr>
         <w:object w:dxaOrig="3280" w:dyaOrig="440">
-          <v:shape id="_x0000_i1068" type="#_x0000_t75" style="width:163.25pt;height:21.75pt" o:ole="">
+          <v:shape id="_x0000_i1068" type="#_x0000_t75" style="width:163pt;height:21.65pt" o:ole="">
             <v:imagedata r:id="rId99" o:title=""/>
           </v:shape>
-          <o:OLEObject Type="Embed" ProgID="Equation.3" ShapeID="_x0000_i1068" DrawAspect="Content" ObjectID="_1620588471" r:id="rId100"/>
+          <o:OLEObject Type="Embed" ProgID="Equation.3" ShapeID="_x0000_i1068" DrawAspect="Content" ObjectID="_1620675416" r:id="rId100"/>
         </w:object>
       </w:r>
       <w:r>
@@ -40680,10 +40689,10 @@
           <w:lang w:eastAsia="ru-RU"/>
         </w:rPr>
         <w:object w:dxaOrig="3260" w:dyaOrig="440">
-          <v:shape id="_x0000_i1069" type="#_x0000_t75" style="width:162.4pt;height:21.75pt" o:ole="">
+          <v:shape id="_x0000_i1069" type="#_x0000_t75" style="width:162.55pt;height:21.65pt" o:ole="">
             <v:imagedata r:id="rId101" o:title=""/>
           </v:shape>
-          <o:OLEObject Type="Embed" ProgID="Equation.3" ShapeID="_x0000_i1069" DrawAspect="Content" ObjectID="_1620588472" r:id="rId102"/>
+          <o:OLEObject Type="Embed" ProgID="Equation.3" ShapeID="_x0000_i1069" DrawAspect="Content" ObjectID="_1620675417" r:id="rId102"/>
         </w:object>
       </w:r>
       <w:r>
@@ -40714,10 +40723,10 @@
           <w:lang w:eastAsia="ru-RU"/>
         </w:rPr>
         <w:object w:dxaOrig="3280" w:dyaOrig="440">
-          <v:shape id="_x0000_i1070" type="#_x0000_t75" style="width:163.25pt;height:21.75pt" o:ole="">
+          <v:shape id="_x0000_i1070" type="#_x0000_t75" style="width:163pt;height:21.65pt" o:ole="">
             <v:imagedata r:id="rId103" o:title=""/>
           </v:shape>
-          <o:OLEObject Type="Embed" ProgID="Equation.3" ShapeID="_x0000_i1070" DrawAspect="Content" ObjectID="_1620588473" r:id="rId104"/>
+          <o:OLEObject Type="Embed" ProgID="Equation.3" ShapeID="_x0000_i1070" DrawAspect="Content" ObjectID="_1620675418" r:id="rId104"/>
         </w:object>
       </w:r>
       <w:r>
@@ -43817,7 +43826,7 @@
       <w:r>
         <w:br w:type="page"/>
       </w:r>
-      <w:bookmarkStart w:id="57" w:name="_Toc9639789"/>
+      <w:bookmarkStart w:id="58" w:name="_Toc9639789"/>
       <w:r>
         <w:rPr>
           <w:rFonts w:eastAsia="Times New Roman"/>
@@ -43840,7 +43849,7 @@
         </w:rPr>
         <w:t>ОХРАНА ТРУДА</w:t>
       </w:r>
-      <w:bookmarkEnd w:id="57"/>
+      <w:bookmarkEnd w:id="58"/>
     </w:p>
     <w:p>
       <w:pPr>
@@ -43856,8 +43865,8 @@
           <w:rFonts w:eastAsia="Times New Roman"/>
         </w:rPr>
       </w:pPr>
-      <w:bookmarkStart w:id="58" w:name="_Toc8674110"/>
-      <w:bookmarkStart w:id="59" w:name="_Toc9639790"/>
+      <w:bookmarkStart w:id="59" w:name="_Toc8674110"/>
+      <w:bookmarkStart w:id="60" w:name="_Toc9639790"/>
       <w:r>
         <w:rPr>
           <w:rFonts w:eastAsia="Times New Roman"/>
@@ -43882,8 +43891,8 @@
         </w:rPr>
         <w:t xml:space="preserve"> техника безопасности</w:t>
       </w:r>
-      <w:bookmarkEnd w:id="58"/>
       <w:bookmarkEnd w:id="59"/>
+      <w:bookmarkEnd w:id="60"/>
     </w:p>
     <w:p>
       <w:pPr>
@@ -43969,7 +43978,7 @@
           <w:szCs w:val="24"/>
         </w:rPr>
       </w:pPr>
-      <w:bookmarkStart w:id="60" w:name="_Toc9639791"/>
+      <w:bookmarkStart w:id="61" w:name="_Toc9639791"/>
       <w:r>
         <w:rPr>
           <w:rStyle w:val="FontStyle16"/>
@@ -43986,7 +43995,7 @@
         </w:rPr>
         <w:t>.1.1 Метеоусловия</w:t>
       </w:r>
-      <w:bookmarkEnd w:id="60"/>
+      <w:bookmarkEnd w:id="61"/>
     </w:p>
     <w:p>
       <w:pPr>
@@ -45653,7 +45662,7 @@
           <w:szCs w:val="24"/>
         </w:rPr>
       </w:pPr>
-      <w:bookmarkStart w:id="61" w:name="_Toc9639792"/>
+      <w:bookmarkStart w:id="62" w:name="_Toc9639792"/>
       <w:r>
         <w:rPr>
           <w:rStyle w:val="FontStyle16"/>
@@ -45670,7 +45679,7 @@
         </w:rPr>
         <w:t>.1.2 Вентиляция и отопление</w:t>
       </w:r>
-      <w:bookmarkEnd w:id="61"/>
+      <w:bookmarkEnd w:id="62"/>
     </w:p>
     <w:p>
       <w:pPr>
@@ -46614,7 +46623,7 @@
           <w:szCs w:val="24"/>
         </w:rPr>
       </w:pPr>
-      <w:bookmarkStart w:id="62" w:name="_Toc9639793"/>
+      <w:bookmarkStart w:id="63" w:name="_Toc9639793"/>
       <w:r>
         <w:rPr>
           <w:rStyle w:val="FontStyle16"/>
@@ -46631,7 +46640,7 @@
         </w:rPr>
         <w:t>.1.3 Освещение</w:t>
       </w:r>
-      <w:bookmarkEnd w:id="62"/>
+      <w:bookmarkEnd w:id="63"/>
     </w:p>
     <w:p>
       <w:pPr>
@@ -46725,7 +46734,7 @@
           <w:i/>
         </w:rPr>
       </w:pPr>
-      <w:bookmarkStart w:id="63" w:name="_Toc9639794"/>
+      <w:bookmarkStart w:id="64" w:name="_Toc9639794"/>
       <w:r>
         <w:rPr>
           <w:rStyle w:val="FontStyle16"/>
@@ -46738,7 +46747,7 @@
         </w:rPr>
         <w:t>.1.4 Шум</w:t>
       </w:r>
-      <w:bookmarkEnd w:id="63"/>
+      <w:bookmarkEnd w:id="64"/>
     </w:p>
     <w:p>
       <w:pPr>
@@ -48825,7 +48834,7 @@
           <w:szCs w:val="24"/>
         </w:rPr>
       </w:pPr>
-      <w:bookmarkStart w:id="64" w:name="_Toc9639795"/>
+      <w:bookmarkStart w:id="65" w:name="_Toc9639795"/>
       <w:r>
         <w:rPr>
           <w:rStyle w:val="FontStyle16"/>
@@ -48842,7 +48851,7 @@
         </w:rPr>
         <w:t>.1.5 Электробезопасность</w:t>
       </w:r>
-      <w:bookmarkEnd w:id="64"/>
+      <w:bookmarkEnd w:id="65"/>
     </w:p>
     <w:p>
       <w:pPr>
@@ -48987,7 +48996,7 @@
           <w:i/>
         </w:rPr>
       </w:pPr>
-      <w:bookmarkStart w:id="65" w:name="_Toc9639796"/>
+      <w:bookmarkStart w:id="66" w:name="_Toc9639796"/>
       <w:r>
         <w:rPr>
           <w:rStyle w:val="FontStyle16"/>
@@ -49000,7 +49009,7 @@
         </w:rPr>
         <w:t>.1.6 Излучение</w:t>
       </w:r>
-      <w:bookmarkEnd w:id="65"/>
+      <w:bookmarkEnd w:id="66"/>
     </w:p>
     <w:p>
       <w:pPr>
@@ -51022,7 +51031,7 @@
           <w:i/>
         </w:rPr>
       </w:pPr>
-      <w:bookmarkStart w:id="66" w:name="_Toc9639797"/>
+      <w:bookmarkStart w:id="67" w:name="_Toc9639797"/>
       <w:r>
         <w:rPr>
           <w:rStyle w:val="FontStyle16"/>
@@ -51035,7 +51044,7 @@
         </w:rPr>
         <w:t>.1.7 Пожарная безопасность</w:t>
       </w:r>
-      <w:bookmarkEnd w:id="66"/>
+      <w:bookmarkEnd w:id="67"/>
     </w:p>
     <w:p>
       <w:pPr>
@@ -51561,8 +51570,8 @@
           <w:rFonts w:eastAsia="Times New Roman"/>
         </w:rPr>
       </w:pPr>
-      <w:bookmarkStart w:id="67" w:name="_Toc8674111"/>
-      <w:bookmarkStart w:id="68" w:name="_Toc9639798"/>
+      <w:bookmarkStart w:id="68" w:name="_Toc8674111"/>
+      <w:bookmarkStart w:id="69" w:name="_Toc9639798"/>
       <w:r>
         <w:rPr>
           <w:rFonts w:eastAsia="Times New Roman"/>
@@ -51576,14 +51585,14 @@
         </w:rPr>
         <w:t xml:space="preserve">.2 </w:t>
       </w:r>
-      <w:bookmarkEnd w:id="67"/>
+      <w:bookmarkEnd w:id="68"/>
       <w:r>
         <w:rPr>
           <w:rFonts w:eastAsia="Times New Roman"/>
         </w:rPr>
         <w:t>Требования к ВДТ, ЭВМ, ПЭВМ и периферийным устройствам</w:t>
       </w:r>
-      <w:bookmarkEnd w:id="68"/>
+      <w:bookmarkEnd w:id="69"/>
     </w:p>
     <w:p>
       <w:pPr>
@@ -51875,7 +51884,7 @@
           <w:lang w:eastAsia="ru-RU"/>
         </w:rPr>
       </w:pPr>
-      <w:bookmarkStart w:id="69" w:name="_Toc9639799"/>
+      <w:bookmarkStart w:id="70" w:name="_Toc9639799"/>
       <w:r>
         <w:rPr>
           <w:rFonts w:eastAsia="Times New Roman"/>
@@ -51884,7 +51893,7 @@
         <w:lastRenderedPageBreak/>
         <w:t>ЗАКЛЮЧЕНИЕ</w:t>
       </w:r>
-      <w:bookmarkEnd w:id="69"/>
+      <w:bookmarkEnd w:id="70"/>
     </w:p>
     <w:p>
       <w:pPr>
@@ -52325,7 +52334,7 @@
           <w:lang w:eastAsia="ru-RU"/>
         </w:rPr>
       </w:pPr>
-      <w:bookmarkStart w:id="70" w:name="_Toc9639800"/>
+      <w:bookmarkStart w:id="71" w:name="_Toc9639800"/>
       <w:r>
         <w:rPr>
           <w:rFonts w:eastAsia="Times New Roman"/>
@@ -52334,7 +52343,7 @@
         <w:lastRenderedPageBreak/>
         <w:t>СПИСОК ИСПОЛЬЗОВАННОЙ ЛИТЕРАТУРЫ</w:t>
       </w:r>
-      <w:bookmarkEnd w:id="70"/>
+      <w:bookmarkEnd w:id="71"/>
     </w:p>
     <w:p>
       <w:pPr>
@@ -52669,7 +52678,6 @@
         </w:rPr>
         <w:t xml:space="preserve"> Лазаренков, А. М. Охрана труда в машиностроении: учебное пособие / А. М. Лазаренков. </w:t>
       </w:r>
-      <w:bookmarkStart w:id="71" w:name="_GoBack"/>
       <w:r>
         <w:rPr>
           <w:szCs w:val="26"/>
@@ -52680,14 +52688,7 @@
         <w:rPr>
           <w:szCs w:val="26"/>
         </w:rPr>
-        <w:t xml:space="preserve"> </w:t>
-      </w:r>
-      <w:bookmarkEnd w:id="71"/>
-      <w:r>
-        <w:rPr>
-          <w:szCs w:val="26"/>
-        </w:rPr>
-        <w:t xml:space="preserve">Минск: ИВЦ Минфина, 2017. </w:t>
+        <w:t xml:space="preserve"> Минск: ИВЦ Минфина, 2017. </w:t>
       </w:r>
       <w:r>
         <w:rPr>
@@ -52855,7 +52856,7 @@
           <w:rPr>
             <w:noProof/>
           </w:rPr>
-          <w:t>71</w:t>
+          <w:t>6</w:t>
         </w:r>
         <w:r>
           <w:fldChar w:fldCharType="end"/>
@@ -60743,7 +60744,7 @@
 </file>
 
 <file path=customXml/itemProps1.xml><?xml version="1.0" encoding="utf-8"?>
-<ds:datastoreItem xmlns:ds="http://schemas.openxmlformats.org/officeDocument/2006/customXml" ds:itemID="{2BD53649-A334-4837-9532-A420195B3741}">
+<ds:datastoreItem xmlns:ds="http://schemas.openxmlformats.org/officeDocument/2006/customXml" ds:itemID="{4925A60A-FBAA-4393-927F-A33281E753B3}">
   <ds:schemaRefs>
     <ds:schemaRef ds:uri="http://schemas.openxmlformats.org/officeDocument/2006/bibliography"/>
   </ds:schemaRefs>

</xml_diff>